<commit_message>
Examen git y actividad 3
</commit_message>
<xml_diff>
--- a/Git/Actividad3c.docx
+++ b/Git/Actividad3c.docx
@@ -304,6 +304,11 @@
     </w:p>
     <w:p>
       <w:r>
+        <w:t>Borra funcionalidad.</w:t>
+      </w:r>
+    </w:p>
+    <w:p>
+      <w:r>
         <w:rPr>
           <w:noProof/>
           <w:lang w:eastAsia="es-ES"/>
@@ -684,6 +689,41 @@
       </w:r>
     </w:p>
     <w:p>
+      <w:r>
+        <w:t xml:space="preserve">La diferencia de los </w:t>
+      </w:r>
+      <w:proofErr w:type="spellStart"/>
+      <w:r>
+        <w:t>merge</w:t>
+      </w:r>
+      <w:proofErr w:type="spellEnd"/>
+      <w:r>
+        <w:t xml:space="preserve"> es que en el primer ejercicio se integra una rama con funcionalidades nuevas dentro de master en el mismo repositorio local  y el </w:t>
+      </w:r>
+      <w:proofErr w:type="spellStart"/>
+      <w:r>
+        <w:t>merge</w:t>
+      </w:r>
+      <w:proofErr w:type="spellEnd"/>
+      <w:r>
+        <w:t xml:space="preserve"> del segundo ejercicio integra las funcionalidades que se han descargado con el </w:t>
+      </w:r>
+      <w:proofErr w:type="spellStart"/>
+      <w:r>
+        <w:t>fetch</w:t>
+      </w:r>
+      <w:proofErr w:type="spellEnd"/>
+      <w:r>
+        <w:t xml:space="preserve"> para que en el repositorio local esté actualizada la información y se pueda utilizar la rama master y hacer </w:t>
+      </w:r>
+      <w:proofErr w:type="spellStart"/>
+      <w:r>
+        <w:t>push</w:t>
+      </w:r>
+      <w:proofErr w:type="spellEnd"/>
+      <w:r>
+        <w:t xml:space="preserve"> para subir a remoto sin problemas.</w:t>
+      </w:r>
       <w:bookmarkStart w:id="0" w:name="_GoBack"/>
       <w:bookmarkEnd w:id="0"/>
     </w:p>

</xml_diff>